<commit_message>
buat file proposal kotor
</commit_message>
<xml_diff>
--- a/Produksi dan Karakterisasi solid Fuel limbah tempurung kelapa yang diproduksi dengan metode Liquid.docx
+++ b/Produksi dan Karakterisasi solid Fuel limbah tempurung kelapa yang diproduksi dengan metode Liquid.docx
@@ -1488,7 +1488,15 @@
           <w:sz w:val="24"/>
           <w:szCs w:val="24"/>
         </w:rPr>
-        <w:t>untuk</w:t>
+        <w:t>un</w:t>
+      </w:r>
+      <w:r>
+        <w:rPr>
+          <w:rFonts w:ascii="Times New Roman" w:hAnsi="Times New Roman" w:cs="Times New Roman"/>
+          <w:sz w:val="24"/>
+          <w:szCs w:val="24"/>
+        </w:rPr>
+        <w:t>tuk</w:t>
       </w:r>
       <w:proofErr w:type="spellEnd"/>
       <w:r>
@@ -1533,7 +1541,25 @@
           <w:sz w:val="24"/>
           <w:szCs w:val="24"/>
         </w:rPr>
-        <w:t xml:space="preserve"> energy </w:t>
+        <w:t xml:space="preserve"> </w:t>
+      </w:r>
+      <w:proofErr w:type="spellStart"/>
+      <w:r>
+        <w:rPr>
+          <w:rFonts w:ascii="Times New Roman" w:hAnsi="Times New Roman" w:cs="Times New Roman"/>
+          <w:sz w:val="24"/>
+          <w:szCs w:val="24"/>
+        </w:rPr>
+        <w:t>energi</w:t>
+      </w:r>
+      <w:proofErr w:type="spellEnd"/>
+      <w:r>
+        <w:rPr>
+          <w:rFonts w:ascii="Times New Roman" w:hAnsi="Times New Roman" w:cs="Times New Roman"/>
+          <w:sz w:val="24"/>
+          <w:szCs w:val="24"/>
+        </w:rPr>
+        <w:t xml:space="preserve"> </w:t>
       </w:r>
       <w:proofErr w:type="spellStart"/>
       <w:r>
@@ -1605,7 +1631,43 @@
           <w:sz w:val="24"/>
           <w:szCs w:val="24"/>
         </w:rPr>
-        <w:t xml:space="preserve"> energy alternative </w:t>
+        <w:t xml:space="preserve"> </w:t>
+      </w:r>
+      <w:proofErr w:type="spellStart"/>
+      <w:r>
+        <w:rPr>
+          <w:rFonts w:ascii="Times New Roman" w:hAnsi="Times New Roman" w:cs="Times New Roman"/>
+          <w:sz w:val="24"/>
+          <w:szCs w:val="24"/>
+        </w:rPr>
+        <w:t>energi</w:t>
+      </w:r>
+      <w:proofErr w:type="spellEnd"/>
+      <w:r>
+        <w:rPr>
+          <w:rFonts w:ascii="Times New Roman" w:hAnsi="Times New Roman" w:cs="Times New Roman"/>
+          <w:sz w:val="24"/>
+          <w:szCs w:val="24"/>
+        </w:rPr>
+        <w:t xml:space="preserve"> </w:t>
+      </w:r>
+      <w:proofErr w:type="spellStart"/>
+      <w:r>
+        <w:rPr>
+          <w:rFonts w:ascii="Times New Roman" w:hAnsi="Times New Roman" w:cs="Times New Roman"/>
+          <w:sz w:val="24"/>
+          <w:szCs w:val="24"/>
+        </w:rPr>
+        <w:t>alternatif</w:t>
+      </w:r>
+      <w:proofErr w:type="spellEnd"/>
+      <w:r>
+        <w:rPr>
+          <w:rFonts w:ascii="Times New Roman" w:hAnsi="Times New Roman" w:cs="Times New Roman"/>
+          <w:sz w:val="24"/>
+          <w:szCs w:val="24"/>
+        </w:rPr>
+        <w:t xml:space="preserve"> </w:t>
       </w:r>
       <w:proofErr w:type="spellStart"/>
       <w:r>
@@ -1677,7 +1739,25 @@
           <w:sz w:val="24"/>
           <w:szCs w:val="24"/>
         </w:rPr>
-        <w:t xml:space="preserve"> industry </w:t>
+        <w:t xml:space="preserve"> </w:t>
+      </w:r>
+      <w:proofErr w:type="spellStart"/>
+      <w:r>
+        <w:rPr>
+          <w:rFonts w:ascii="Times New Roman" w:hAnsi="Times New Roman" w:cs="Times New Roman"/>
+          <w:sz w:val="24"/>
+          <w:szCs w:val="24"/>
+        </w:rPr>
+        <w:t>industri</w:t>
+      </w:r>
+      <w:proofErr w:type="spellEnd"/>
+      <w:r>
+        <w:rPr>
+          <w:rFonts w:ascii="Times New Roman" w:hAnsi="Times New Roman" w:cs="Times New Roman"/>
+          <w:sz w:val="24"/>
+          <w:szCs w:val="24"/>
+        </w:rPr>
+        <w:t xml:space="preserve"> </w:t>
       </w:r>
       <w:proofErr w:type="spellStart"/>
       <w:r>
@@ -1731,7 +1811,17 @@
           <w:sz w:val="24"/>
           <w:szCs w:val="24"/>
         </w:rPr>
-        <w:t xml:space="preserve"> energy </w:t>
+        <w:t xml:space="preserve"> energi</w:t>
+      </w:r>
+      <w:bookmarkStart w:id="0" w:name="_GoBack"/>
+      <w:bookmarkEnd w:id="0"/>
+      <w:r>
+        <w:rPr>
+          <w:rFonts w:ascii="Times New Roman" w:hAnsi="Times New Roman" w:cs="Times New Roman"/>
+          <w:sz w:val="24"/>
+          <w:szCs w:val="24"/>
+        </w:rPr>
+        <w:t xml:space="preserve"> </w:t>
       </w:r>
       <w:proofErr w:type="spellStart"/>
       <w:r>
@@ -2900,7 +2990,15 @@
           <w:sz w:val="24"/>
           <w:szCs w:val="24"/>
         </w:rPr>
-        <w:t>Potensi</w:t>
+        <w:t>Potens</w:t>
+      </w:r>
+      <w:r>
+        <w:rPr>
+          <w:rFonts w:ascii="Times New Roman" w:hAnsi="Times New Roman" w:cs="Times New Roman"/>
+          <w:sz w:val="24"/>
+          <w:szCs w:val="24"/>
+        </w:rPr>
+        <w:t>i</w:t>
       </w:r>
       <w:proofErr w:type="spellEnd"/>
       <w:r>
@@ -2927,7 +3025,41 @@
           <w:sz w:val="24"/>
           <w:szCs w:val="24"/>
         </w:rPr>
-        <w:t xml:space="preserve"> di Indonesia yang bias </w:t>
+        <w:t xml:space="preserve"> di Indonesia yang </w:t>
+      </w:r>
+      <w:proofErr w:type="spellStart"/>
+      <w:r>
+        <w:rPr>
+          <w:rFonts w:ascii="Times New Roman" w:hAnsi="Times New Roman" w:cs="Times New Roman"/>
+          <w:sz w:val="24"/>
+          <w:szCs w:val="24"/>
+        </w:rPr>
+        <w:t>bi</w:t>
+      </w:r>
+      <w:r>
+        <w:rPr>
+          <w:rFonts w:ascii="Times New Roman" w:hAnsi="Times New Roman" w:cs="Times New Roman"/>
+          <w:sz w:val="24"/>
+          <w:szCs w:val="24"/>
+        </w:rPr>
+        <w:t>s</w:t>
+      </w:r>
+      <w:r>
+        <w:rPr>
+          <w:rFonts w:ascii="Times New Roman" w:hAnsi="Times New Roman" w:cs="Times New Roman"/>
+          <w:sz w:val="24"/>
+          <w:szCs w:val="24"/>
+        </w:rPr>
+        <w:t>a</w:t>
+      </w:r>
+      <w:proofErr w:type="spellEnd"/>
+      <w:r>
+        <w:rPr>
+          <w:rFonts w:ascii="Times New Roman" w:hAnsi="Times New Roman" w:cs="Times New Roman"/>
+          <w:sz w:val="24"/>
+          <w:szCs w:val="24"/>
+        </w:rPr>
+        <w:t xml:space="preserve"> </w:t>
       </w:r>
       <w:proofErr w:type="spellStart"/>
       <w:r>
@@ -2981,7 +3113,25 @@
           <w:sz w:val="24"/>
           <w:szCs w:val="24"/>
         </w:rPr>
-        <w:t xml:space="preserve"> energy </w:t>
+        <w:t xml:space="preserve"> </w:t>
+      </w:r>
+      <w:proofErr w:type="spellStart"/>
+      <w:r>
+        <w:rPr>
+          <w:rFonts w:ascii="Times New Roman" w:hAnsi="Times New Roman" w:cs="Times New Roman"/>
+          <w:sz w:val="24"/>
+          <w:szCs w:val="24"/>
+        </w:rPr>
+        <w:t>energi</w:t>
+      </w:r>
+      <w:proofErr w:type="spellEnd"/>
+      <w:r>
+        <w:rPr>
+          <w:rFonts w:ascii="Times New Roman" w:hAnsi="Times New Roman" w:cs="Times New Roman"/>
+          <w:sz w:val="24"/>
+          <w:szCs w:val="24"/>
+        </w:rPr>
+        <w:t xml:space="preserve"> </w:t>
       </w:r>
       <w:proofErr w:type="spellStart"/>
       <w:r>
@@ -5537,10 +5687,24 @@
           <w:rFonts w:ascii="Times New Roman" w:hAnsi="Times New Roman" w:cs="Times New Roman"/>
           <w:sz w:val="24"/>
         </w:rPr>
-        <w:t xml:space="preserve"> shatees).</w:t>
-      </w:r>
-      <w:bookmarkStart w:id="0" w:name="_GoBack"/>
-      <w:bookmarkEnd w:id="0"/>
+        <w:t xml:space="preserve"> </w:t>
+      </w:r>
+      <w:proofErr w:type="spellStart"/>
+      <w:r>
+        <w:rPr>
+          <w:rFonts w:ascii="Times New Roman" w:hAnsi="Times New Roman" w:cs="Times New Roman"/>
+          <w:sz w:val="24"/>
+        </w:rPr>
+        <w:t>shatees</w:t>
+      </w:r>
+      <w:proofErr w:type="spellEnd"/>
+      <w:r>
+        <w:rPr>
+          <w:rFonts w:ascii="Times New Roman" w:hAnsi="Times New Roman" w:cs="Times New Roman"/>
+          <w:sz w:val="24"/>
+        </w:rPr>
+        <w:t>).</w:t>
+      </w:r>
     </w:p>
     <w:p>
       <w:pPr>

</xml_diff>

<commit_message>
tambahan latar belakang sama bab2(perubahanke3)
</commit_message>
<xml_diff>
--- a/Produksi dan Karakterisasi solid Fuel limbah tempurung kelapa yang diproduksi dengan metode Liquid.docx
+++ b/Produksi dan Karakterisasi solid Fuel limbah tempurung kelapa yang diproduksi dengan metode Liquid.docx
@@ -47,10 +47,7 @@
           <w:szCs w:val="24"/>
         </w:rPr>
       </w:pPr>
-    </w:p>
-    <w:p>
-      <w:pPr>
-        <w:spacing w:line="480" w:lineRule="auto"/>
+      <w:r>
         <w:rPr>
           <w:rFonts w:ascii="Times New Roman" w:hAnsi="Times New Roman" w:cs="Times New Roman"/>
           <w:b/>
@@ -58,8 +55,12 @@
           <w:sz w:val="24"/>
           <w:szCs w:val="24"/>
         </w:rPr>
-      </w:pPr>
-      <w:r>
+        <w:t xml:space="preserve"> </w:t>
+      </w:r>
+    </w:p>
+    <w:p>
+      <w:pPr>
+        <w:spacing w:line="480" w:lineRule="auto"/>
         <w:rPr>
           <w:rFonts w:ascii="Times New Roman" w:hAnsi="Times New Roman" w:cs="Times New Roman"/>
           <w:b/>
@@ -67,12 +68,8 @@
           <w:sz w:val="24"/>
           <w:szCs w:val="24"/>
         </w:rPr>
-        <w:t>Latar belakang</w:t>
-      </w:r>
-    </w:p>
-    <w:p>
-      <w:pPr>
-        <w:spacing w:line="480" w:lineRule="auto"/>
+      </w:pPr>
+      <w:r>
         <w:rPr>
           <w:rFonts w:ascii="Times New Roman" w:hAnsi="Times New Roman" w:cs="Times New Roman"/>
           <w:b/>
@@ -80,6 +77,19 @@
           <w:sz w:val="24"/>
           <w:szCs w:val="24"/>
         </w:rPr>
+        <w:t>Latar belakang</w:t>
+      </w:r>
+    </w:p>
+    <w:p>
+      <w:pPr>
+        <w:spacing w:line="480" w:lineRule="auto"/>
+        <w:rPr>
+          <w:rFonts w:ascii="Times New Roman" w:hAnsi="Times New Roman" w:cs="Times New Roman"/>
+          <w:b/>
+          <w:color w:val="000000" w:themeColor="text1"/>
+          <w:sz w:val="24"/>
+          <w:szCs w:val="24"/>
+        </w:rPr>
       </w:pPr>
     </w:p>
     <w:p>
@@ -99,6 +109,14 @@
           <w:sz w:val="24"/>
           <w:szCs w:val="24"/>
         </w:rPr>
+        <w:t xml:space="preserve">Energi merupakan kebutuhan yang sangat dasar dalam aktivitas kehidupan.  </w:t>
+      </w:r>
+      <w:r>
+        <w:rPr>
+          <w:rFonts w:ascii="Times New Roman" w:hAnsi="Times New Roman" w:cs="Times New Roman"/>
+          <w:sz w:val="24"/>
+          <w:szCs w:val="24"/>
+        </w:rPr>
         <w:t xml:space="preserve">Penggunaan energi fosil yang terus meningkat menyebabkan sumber energi semakin langka dan akhirnya akan habis.  </w:t>
       </w:r>
       <w:r>
@@ -295,7 +313,7 @@
           <w:sz w:val="24"/>
           <w:szCs w:val="24"/>
         </w:rPr>
-        <w:t xml:space="preserve"> Biomassa adalah produk fotosintesis yang menyerap energi matahari dan mengubah karbon dioksida, dengan air, menjadi campuran karbon, hidrogen, dan oksigen. </w:t>
+        <w:t xml:space="preserve"> Biomassa adalah produk fotosintesis yang menyerap energi matahari </w:t>
       </w:r>
       <w:r>
         <w:rPr>
@@ -304,7 +322,7 @@
           <w:szCs w:val="24"/>
         </w:rPr>
         <w:lastRenderedPageBreak/>
-        <w:t xml:space="preserve">Biomassa juga merupakan bahan biologis yang dapat digunakan sebagai sumber bahan bakar, baik secara langsung maupun setelah diolah melalui serangkaian proses yang dikenal sebagai konversi biomassa. Limbah biodegradable yang dapat digunakan sebagai bahan bakar juga merupakan bagian dari biomassa tetapi tidak termasuk bahan organik yang telah diubah oleh proses geologi menjadi zat seperti batubara atau minyak bumi </w:t>
+        <w:t xml:space="preserve">dan mengubah karbon dioksida, dengan air, menjadi campuran karbon, hidrogen, dan oksigen. Biomassa juga merupakan bahan biologis yang dapat digunakan sebagai sumber bahan bakar, baik secara langsung maupun setelah diolah melalui serangkaian proses yang dikenal sebagai konversi biomassa. Limbah biodegradable yang dapat digunakan sebagai bahan bakar juga merupakan bagian dari biomassa tetapi tidak termasuk bahan organik yang telah diubah oleh proses geologi menjadi zat seperti batubara atau minyak bumi </w:t>
       </w:r>
       <w:proofErr w:type="gramStart"/>
       <w:r>
@@ -440,7 +458,7 @@
           <w:sz w:val="24"/>
           <w:szCs w:val="24"/>
         </w:rPr>
-        <w:t xml:space="preserve"> kelapa adalah 33,61% Selulosa, 36,51% Lignin, 29,27% Pena dan 0,61% abu (dari jurnal shatees).</w:t>
+        <w:t xml:space="preserve"> kelapa adalah 33,61% Selulosa, 36,51% Lignin, dan 0,61% abu (dari jurnal shatees).</w:t>
       </w:r>
       <w:r>
         <w:rPr>
@@ -521,7 +539,6 @@
           <w:sz w:val="24"/>
           <w:szCs w:val="24"/>
         </w:rPr>
-        <w:lastRenderedPageBreak/>
         <w:t>Tempurung kelapa berpotensi untuk dijadikan bahan bakar padat yaitu bio-coke karena mengandung banyak karbon.</w:t>
       </w:r>
       <w:r>
@@ -557,7 +574,15 @@
           <w:sz w:val="24"/>
           <w:szCs w:val="24"/>
         </w:rPr>
-        <w:t>tinggi  pada</w:t>
+        <w:t>ting</w:t>
+      </w:r>
+      <w:r>
+        <w:rPr>
+          <w:rFonts w:ascii="Times New Roman" w:hAnsi="Times New Roman" w:cs="Times New Roman"/>
+          <w:sz w:val="24"/>
+          <w:szCs w:val="24"/>
+        </w:rPr>
+        <w:t>gi  pada</w:t>
       </w:r>
       <w:proofErr w:type="gramEnd"/>
       <w:r>
@@ -566,7 +591,15 @@
           <w:sz w:val="24"/>
           <w:szCs w:val="24"/>
         </w:rPr>
-        <w:t xml:space="preserve"> suhu sedang (300-500℃) . Bio-coke menunjukkan beberapa fitur unik, seperti nilai kalor yang tinggi, kekuatan mekanik yang tinggi, dan densitas (1,4 g/cm</w:t>
+        <w:t xml:space="preserve"> suhu sedang (300-500℃)</w:t>
+      </w:r>
+      <w:r>
+        <w:rPr>
+          <w:rFonts w:ascii="Times New Roman" w:hAnsi="Times New Roman" w:cs="Times New Roman"/>
+          <w:sz w:val="24"/>
+          <w:szCs w:val="24"/>
+        </w:rPr>
+        <w:t>. Bio-coke menunjukkan beberapa fitur unik, seperti nilai kalor yang tinggi, kekuatan mekanik yang tinggi, dan densitas (1,4 g/cm</w:t>
       </w:r>
       <w:proofErr w:type="gramStart"/>
       <w:r>
@@ -672,6 +705,7 @@
         <w:rPr>
           <w:rFonts w:ascii="Times New Roman" w:hAnsi="Times New Roman" w:cs="Times New Roman"/>
           <w:sz w:val="24"/>
+          <w:szCs w:val="24"/>
         </w:rPr>
         <w:t>,</w:t>
       </w:r>
@@ -680,29 +714,27 @@
         <w:rPr>
           <w:rFonts w:ascii="Times New Roman" w:hAnsi="Times New Roman" w:cs="Times New Roman"/>
           <w:sz w:val="24"/>
-        </w:rPr>
-        <w:t xml:space="preserve"> sehingga mencampurkan LVM dengan bahan mentah padat</w:t>
-      </w:r>
-      <w:r>
-        <w:rPr>
-          <w:rFonts w:ascii="Times New Roman" w:hAnsi="Times New Roman" w:cs="Times New Roman"/>
-          <w:sz w:val="24"/>
-        </w:rPr>
-        <w:t xml:space="preserve"> bio-coke</w:t>
-      </w:r>
-      <w:r>
-        <w:rPr>
-          <w:rFonts w:ascii="Times New Roman" w:hAnsi="Times New Roman" w:cs="Times New Roman"/>
-          <w:sz w:val="24"/>
-        </w:rPr>
-        <w:t xml:space="preserve"> (liquid-solid mixing) </w:t>
-      </w:r>
-      <w:r>
-        <w:rPr>
-          <w:rFonts w:ascii="Times New Roman" w:hAnsi="Times New Roman" w:cs="Times New Roman"/>
-          <w:sz w:val="24"/>
-        </w:rPr>
-        <w:t xml:space="preserve"> diyakini mampu meningkatkan nilai kalor dari bio-coke. </w:t>
+          <w:szCs w:val="24"/>
+        </w:rPr>
+        <w:t xml:space="preserve"> </w:t>
+      </w:r>
+      <w:r>
+        <w:rPr>
+          <w:rFonts w:ascii="Times New Roman" w:hAnsi="Times New Roman" w:cs="Times New Roman"/>
+          <w:sz w:val="24"/>
+          <w:szCs w:val="24"/>
+        </w:rPr>
+        <w:t>sehingga injeksi LVM dalam bio-coke diyakini mampu meningkatkan nilai kalor dari bio-coke.</w:t>
+      </w:r>
+      <w:r>
+        <w:t xml:space="preserve"> </w:t>
+      </w:r>
+      <w:r>
+        <w:rPr>
+          <w:rFonts w:ascii="Times New Roman" w:hAnsi="Times New Roman" w:cs="Times New Roman"/>
+          <w:sz w:val="24"/>
+        </w:rPr>
+        <w:t xml:space="preserve"> </w:t>
       </w:r>
       <w:r>
         <w:rPr>
@@ -711,6 +743,14 @@
           <w:szCs w:val="24"/>
         </w:rPr>
         <w:t>(dari jurnal pak MJ ref 45 full).</w:t>
+      </w:r>
+      <w:r>
+        <w:rPr>
+          <w:rFonts w:ascii="Times New Roman" w:hAnsi="Times New Roman" w:cs="Times New Roman"/>
+          <w:sz w:val="24"/>
+          <w:szCs w:val="24"/>
+        </w:rPr>
+        <w:t xml:space="preserve"> Metode liquid-solid mixing merupakan metode pembuatan bio-coke dengan mencampurkan lvm kedalam biomassa guna meningkatkan meningkatkan nilai kalor dari bio-coke.</w:t>
       </w:r>
     </w:p>
     <w:p>
@@ -867,7 +907,14 @@
         <w:rPr>
           <w:rFonts w:ascii="Times New Roman" w:hAnsi="Times New Roman" w:cs="Times New Roman"/>
         </w:rPr>
-        <w:t>ANALISIS KUALITAS BIO-COKE CANGKANG KAKAO TERINJEKSI LVM SEBAGAI BAHAN BAKAR ALTERNATIF</w:t>
+        <w:t xml:space="preserve">ANALISIS KUALITAS BIO-COKE CANGKANG KAKAO </w:t>
+      </w:r>
+      <w:r>
+        <w:rPr>
+          <w:rFonts w:ascii="Times New Roman" w:hAnsi="Times New Roman" w:cs="Times New Roman"/>
+        </w:rPr>
+        <w:lastRenderedPageBreak/>
+        <w:t>TERINJEKSI LVM SEBAGAI BAHAN BAKAR ALTERNATIF</w:t>
       </w:r>
       <w:r>
         <w:rPr>
@@ -883,16 +930,7 @@
           <w:sz w:val="24"/>
           <w:szCs w:val="24"/>
         </w:rPr>
-        <w:t xml:space="preserve">diperoleh hasil Nilai Kalor bio-coke terinjeksi LVM memiliki nilai yang lebih besar dibanding dengan bio-coke tanpa injeksi </w:t>
-      </w:r>
-      <w:r>
-        <w:rPr>
-          <w:rFonts w:ascii="Times New Roman" w:hAnsi="Times New Roman" w:cs="Times New Roman"/>
-          <w:sz w:val="24"/>
-          <w:szCs w:val="24"/>
-        </w:rPr>
-        <w:lastRenderedPageBreak/>
-        <w:t>LVM. Nilai kalor tertinggi diperoleh</w:t>
+        <w:t>diperoleh hasil Nilai Kalor bio-coke terinjeksi LVM memiliki nilai yang lebih besar dibanding dengan bio-coke tanpa injeksi LVM. Nilai kalor tertinggi diperoleh</w:t>
       </w:r>
       <w:r>
         <w:rPr>
@@ -933,7 +971,23 @@
           <w:sz w:val="24"/>
           <w:szCs w:val="24"/>
         </w:rPr>
-        <w:t>coke terinjeksi LVM. Nilai proximate (kadar air, volatile matter dan fix carbon) memenuhi standar kualitas bio-coke baik SNI SNI 01-6235-2000, Jepang, Amerika dan Inggris, sementara kabar abu tidak memenuhi standar kualitas dari semua standar baku mut</w:t>
+        <w:t>coke terinjeksi LVM. Nilai proximate (kadar air, volatile matter dan fix carbon) memenuhi standar kualitas bio-coke baik SNI SNI 01-6235-2000, Jepang, Am</w:t>
+      </w:r>
+      <w:r>
+        <w:rPr>
+          <w:rFonts w:ascii="Times New Roman" w:hAnsi="Times New Roman" w:cs="Times New Roman"/>
+          <w:sz w:val="24"/>
+          <w:szCs w:val="24"/>
+        </w:rPr>
+        <w:t>erika dan Inggris, sementara kad</w:t>
+      </w:r>
+      <w:r>
+        <w:rPr>
+          <w:rFonts w:ascii="Times New Roman" w:hAnsi="Times New Roman" w:cs="Times New Roman"/>
+          <w:sz w:val="24"/>
+          <w:szCs w:val="24"/>
+        </w:rPr>
+        <w:t>ar abu tidak memenuhi standar kualitas dari semua standar baku mut</w:t>
       </w:r>
       <w:r>
         <w:rPr>
@@ -949,29 +1003,6 @@
         <w:spacing w:line="480" w:lineRule="auto"/>
         <w:ind w:left="284" w:firstLine="720"/>
         <w:jc w:val="both"/>
-        <w:rPr>
-          <w:rFonts w:ascii="Times New Roman" w:hAnsi="Times New Roman" w:cs="Times New Roman"/>
-          <w:sz w:val="24"/>
-          <w:szCs w:val="24"/>
-        </w:rPr>
-      </w:pPr>
-      <w:r>
-        <w:rPr>
-          <w:rFonts w:ascii="Times New Roman" w:hAnsi="Times New Roman" w:cs="Times New Roman"/>
-          <w:sz w:val="24"/>
-          <w:szCs w:val="24"/>
-        </w:rPr>
-        <w:t>Berdasarkan uraian diatas, menjadi dasar penulis berfikir untuk meningkatkan penelitian b</w:t>
-      </w:r>
-      <w:r>
-        <w:rPr>
-          <w:rFonts w:ascii="Times New Roman" w:hAnsi="Times New Roman" w:cs="Times New Roman"/>
-          <w:sz w:val="24"/>
-          <w:szCs w:val="24"/>
-        </w:rPr>
-        <w:t xml:space="preserve">io-coke dari </w:t>
-      </w:r>
-      <w:r>
         <w:rPr>
           <w:rFonts w:ascii="Times New Roman" w:hAnsi="Times New Roman" w:cs="Times New Roman"/>
           <w:b/>
@@ -979,113 +1010,22 @@
           <w:sz w:val="24"/>
           <w:szCs w:val="24"/>
         </w:rPr>
-        <w:t>limbah tempurung kelapa yang diproduksi dengan metode Liquid-Solid Mixing</w:t>
-      </w:r>
-      <w:r>
-        <w:rPr>
-          <w:rFonts w:ascii="Times New Roman" w:hAnsi="Times New Roman" w:cs="Times New Roman"/>
-          <w:sz w:val="24"/>
-          <w:szCs w:val="24"/>
-        </w:rPr>
-        <w:t xml:space="preserve">. Untuk mendapatkan informasi yang lebih akurat maka perlu dilakukan penelitian lebih lanjut dengan meneliti beberapa parameter penting yang mempengaruhi kualitas </w:t>
-      </w:r>
-      <w:r>
-        <w:rPr>
-          <w:rFonts w:ascii="Times New Roman" w:hAnsi="Times New Roman" w:cs="Times New Roman"/>
-          <w:sz w:val="24"/>
-          <w:szCs w:val="24"/>
-        </w:rPr>
-        <w:t xml:space="preserve">bio-coke </w:t>
-      </w:r>
-      <w:r>
-        <w:rPr>
-          <w:rFonts w:ascii="Times New Roman" w:hAnsi="Times New Roman" w:cs="Times New Roman"/>
-          <w:sz w:val="24"/>
-          <w:szCs w:val="24"/>
-        </w:rPr>
-        <w:t xml:space="preserve">dari </w:t>
-      </w:r>
-      <w:r>
-        <w:rPr>
-          <w:rFonts w:ascii="Times New Roman" w:hAnsi="Times New Roman" w:cs="Times New Roman"/>
-          <w:sz w:val="24"/>
-          <w:szCs w:val="24"/>
-        </w:rPr>
-        <w:t xml:space="preserve">limbah tempurung kelapa </w:t>
-      </w:r>
-      <w:r>
-        <w:rPr>
-          <w:rFonts w:ascii="Times New Roman" w:hAnsi="Times New Roman" w:cs="Times New Roman"/>
-          <w:sz w:val="24"/>
-          <w:szCs w:val="24"/>
-        </w:rPr>
-        <w:t xml:space="preserve">sebagai </w:t>
-      </w:r>
-      <w:r>
-        <w:rPr>
-          <w:rFonts w:ascii="Times New Roman" w:hAnsi="Times New Roman" w:cs="Times New Roman"/>
-          <w:sz w:val="24"/>
-          <w:szCs w:val="24"/>
-        </w:rPr>
-        <w:t xml:space="preserve">bahan bakar padat </w:t>
-      </w:r>
-      <w:r>
-        <w:rPr>
-          <w:rFonts w:ascii="Times New Roman" w:hAnsi="Times New Roman" w:cs="Times New Roman"/>
-          <w:sz w:val="24"/>
-          <w:szCs w:val="24"/>
-        </w:rPr>
-        <w:t>(bahan baka</w:t>
-      </w:r>
-      <w:r>
-        <w:rPr>
-          <w:rFonts w:ascii="Times New Roman" w:hAnsi="Times New Roman" w:cs="Times New Roman"/>
-          <w:sz w:val="24"/>
-          <w:szCs w:val="24"/>
-        </w:rPr>
-        <w:t>r alternatif</w:t>
-      </w:r>
-      <w:r>
-        <w:rPr>
-          <w:rFonts w:ascii="Times New Roman" w:hAnsi="Times New Roman" w:cs="Times New Roman"/>
-          <w:sz w:val="24"/>
-          <w:szCs w:val="24"/>
-        </w:rPr>
-        <w:t xml:space="preserve">). Oleh karena itu penelitian </w:t>
-      </w:r>
-      <w:proofErr w:type="gramStart"/>
-      <w:r>
-        <w:rPr>
-          <w:rFonts w:ascii="Times New Roman" w:hAnsi="Times New Roman" w:cs="Times New Roman"/>
-          <w:sz w:val="24"/>
-          <w:szCs w:val="24"/>
-        </w:rPr>
-        <w:t>yang  akan</w:t>
-      </w:r>
-      <w:proofErr w:type="gramEnd"/>
-      <w:r>
-        <w:rPr>
-          <w:rFonts w:ascii="Times New Roman" w:hAnsi="Times New Roman" w:cs="Times New Roman"/>
-          <w:sz w:val="24"/>
-          <w:szCs w:val="24"/>
-        </w:rPr>
-        <w:t xml:space="preserve"> dilakukan </w:t>
-      </w:r>
-      <w:r>
-        <w:rPr>
-          <w:rFonts w:ascii="Times New Roman" w:hAnsi="Times New Roman" w:cs="Times New Roman"/>
-          <w:sz w:val="24"/>
-          <w:szCs w:val="24"/>
-        </w:rPr>
-        <w:t>ber</w:t>
-      </w:r>
-      <w:r>
-        <w:rPr>
-          <w:rFonts w:ascii="Times New Roman" w:hAnsi="Times New Roman" w:cs="Times New Roman"/>
-          <w:sz w:val="24"/>
-          <w:szCs w:val="24"/>
-        </w:rPr>
-        <w:t>judul “</w:t>
+      </w:pPr>
+      <w:r>
+        <w:rPr>
+          <w:rFonts w:ascii="Times New Roman" w:hAnsi="Times New Roman" w:cs="Times New Roman"/>
+          <w:sz w:val="24"/>
+          <w:szCs w:val="24"/>
+        </w:rPr>
+        <w:t>Berdasarkan uraian diatas, menjadi dasar penulis berfikir untuk meningkatkan penelitian b</w:t>
+      </w:r>
+      <w:r>
+        <w:rPr>
+          <w:rFonts w:ascii="Times New Roman" w:hAnsi="Times New Roman" w:cs="Times New Roman"/>
+          <w:sz w:val="24"/>
+          <w:szCs w:val="24"/>
+        </w:rPr>
+        <w:t xml:space="preserve">io-coke dari </w:t>
       </w:r>
       <w:r>
         <w:rPr>
@@ -1095,7 +1035,113 @@
           <w:sz w:val="24"/>
           <w:szCs w:val="24"/>
         </w:rPr>
-        <w:t>Produksi dan Karakterisasi solid Fuel limbah tempurung kelapa yang diproduksi de</w:t>
+        <w:t>limbah tempurung kelapa yang diproduksi dengan metode Liquid-Solid Mixing</w:t>
+      </w:r>
+      <w:r>
+        <w:rPr>
+          <w:rFonts w:ascii="Times New Roman" w:hAnsi="Times New Roman" w:cs="Times New Roman"/>
+          <w:sz w:val="24"/>
+          <w:szCs w:val="24"/>
+        </w:rPr>
+        <w:t xml:space="preserve">. Untuk mendapatkan informasi yang lebih akurat maka perlu dilakukan penelitian lebih lanjut dengan meneliti beberapa parameter penting yang mempengaruhi kualitas </w:t>
+      </w:r>
+      <w:r>
+        <w:rPr>
+          <w:rFonts w:ascii="Times New Roman" w:hAnsi="Times New Roman" w:cs="Times New Roman"/>
+          <w:sz w:val="24"/>
+          <w:szCs w:val="24"/>
+        </w:rPr>
+        <w:t xml:space="preserve">bio-coke </w:t>
+      </w:r>
+      <w:r>
+        <w:rPr>
+          <w:rFonts w:ascii="Times New Roman" w:hAnsi="Times New Roman" w:cs="Times New Roman"/>
+          <w:sz w:val="24"/>
+          <w:szCs w:val="24"/>
+        </w:rPr>
+        <w:t xml:space="preserve">dari </w:t>
+      </w:r>
+      <w:r>
+        <w:rPr>
+          <w:rFonts w:ascii="Times New Roman" w:hAnsi="Times New Roman" w:cs="Times New Roman"/>
+          <w:sz w:val="24"/>
+          <w:szCs w:val="24"/>
+        </w:rPr>
+        <w:t xml:space="preserve">limbah tempurung kelapa </w:t>
+      </w:r>
+      <w:r>
+        <w:rPr>
+          <w:rFonts w:ascii="Times New Roman" w:hAnsi="Times New Roman" w:cs="Times New Roman"/>
+          <w:sz w:val="24"/>
+          <w:szCs w:val="24"/>
+        </w:rPr>
+        <w:t xml:space="preserve">sebagai </w:t>
+      </w:r>
+      <w:r>
+        <w:rPr>
+          <w:rFonts w:ascii="Times New Roman" w:hAnsi="Times New Roman" w:cs="Times New Roman"/>
+          <w:sz w:val="24"/>
+          <w:szCs w:val="24"/>
+        </w:rPr>
+        <w:t xml:space="preserve">bahan bakar padat </w:t>
+      </w:r>
+      <w:r>
+        <w:rPr>
+          <w:rFonts w:ascii="Times New Roman" w:hAnsi="Times New Roman" w:cs="Times New Roman"/>
+          <w:sz w:val="24"/>
+          <w:szCs w:val="24"/>
+        </w:rPr>
+        <w:t>(bahan baka</w:t>
+      </w:r>
+      <w:r>
+        <w:rPr>
+          <w:rFonts w:ascii="Times New Roman" w:hAnsi="Times New Roman" w:cs="Times New Roman"/>
+          <w:sz w:val="24"/>
+          <w:szCs w:val="24"/>
+        </w:rPr>
+        <w:t>r alternatif</w:t>
+      </w:r>
+      <w:r>
+        <w:rPr>
+          <w:rFonts w:ascii="Times New Roman" w:hAnsi="Times New Roman" w:cs="Times New Roman"/>
+          <w:sz w:val="24"/>
+          <w:szCs w:val="24"/>
+        </w:rPr>
+        <w:t xml:space="preserve">). Oleh karena itu penelitian </w:t>
+      </w:r>
+      <w:proofErr w:type="gramStart"/>
+      <w:r>
+        <w:rPr>
+          <w:rFonts w:ascii="Times New Roman" w:hAnsi="Times New Roman" w:cs="Times New Roman"/>
+          <w:sz w:val="24"/>
+          <w:szCs w:val="24"/>
+        </w:rPr>
+        <w:t>yang  akan</w:t>
+      </w:r>
+      <w:proofErr w:type="gramEnd"/>
+      <w:r>
+        <w:rPr>
+          <w:rFonts w:ascii="Times New Roman" w:hAnsi="Times New Roman" w:cs="Times New Roman"/>
+          <w:sz w:val="24"/>
+          <w:szCs w:val="24"/>
+        </w:rPr>
+        <w:t xml:space="preserve"> dilakukan </w:t>
+      </w:r>
+      <w:r>
+        <w:rPr>
+          <w:rFonts w:ascii="Times New Roman" w:hAnsi="Times New Roman" w:cs="Times New Roman"/>
+          <w:sz w:val="24"/>
+          <w:szCs w:val="24"/>
+        </w:rPr>
+        <w:t>ber</w:t>
+      </w:r>
+      <w:r>
+        <w:rPr>
+          <w:rFonts w:ascii="Times New Roman" w:hAnsi="Times New Roman" w:cs="Times New Roman"/>
+          <w:sz w:val="24"/>
+          <w:szCs w:val="24"/>
+        </w:rPr>
+        <w:t>judul “</w:t>
       </w:r>
       <w:r>
         <w:rPr>
@@ -1105,10 +1151,8 @@
           <w:sz w:val="24"/>
           <w:szCs w:val="24"/>
         </w:rPr>
-        <w:t>ngan metode Liquid-Solid Mixing”</w:t>
-      </w:r>
-      <w:bookmarkStart w:id="0" w:name="_GoBack"/>
-      <w:bookmarkEnd w:id="0"/>
+        <w:t>Produksi dan Karakterisasi solid Fuel limbah tempurung kelapa yang diproduksi de</w:t>
+      </w:r>
       <w:r>
         <w:rPr>
           <w:rFonts w:ascii="Times New Roman" w:hAnsi="Times New Roman" w:cs="Times New Roman"/>
@@ -1117,12 +1161,66 @@
           <w:sz w:val="24"/>
           <w:szCs w:val="24"/>
         </w:rPr>
+        <w:t>ngan metode Liquid-Solid Mixing”</w:t>
+      </w:r>
+      <w:r>
+        <w:rPr>
+          <w:rFonts w:ascii="Times New Roman" w:hAnsi="Times New Roman" w:cs="Times New Roman"/>
+          <w:b/>
+          <w:color w:val="000000" w:themeColor="text1"/>
+          <w:sz w:val="24"/>
+          <w:szCs w:val="24"/>
+        </w:rPr>
+        <w:t xml:space="preserve"> </w:t>
+      </w:r>
+      <w:r>
+        <w:rPr>
+          <w:rFonts w:ascii="Times New Roman" w:hAnsi="Times New Roman" w:cs="Times New Roman"/>
+          <w:b/>
+          <w:color w:val="000000" w:themeColor="text1"/>
+          <w:sz w:val="24"/>
+          <w:szCs w:val="24"/>
+        </w:rPr>
         <w:t>.</w:t>
       </w:r>
     </w:p>
     <w:p>
       <w:pPr>
         <w:spacing w:line="480" w:lineRule="auto"/>
+        <w:jc w:val="both"/>
+        <w:rPr>
+          <w:rFonts w:ascii="Times New Roman" w:hAnsi="Times New Roman" w:cs="Times New Roman"/>
+          <w:b/>
+          <w:color w:val="000000" w:themeColor="text1"/>
+          <w:sz w:val="24"/>
+          <w:szCs w:val="24"/>
+        </w:rPr>
+      </w:pPr>
+    </w:p>
+    <w:p>
+      <w:pPr>
+        <w:spacing w:line="480" w:lineRule="auto"/>
+        <w:jc w:val="both"/>
+        <w:rPr>
+          <w:rFonts w:ascii="Times New Roman" w:hAnsi="Times New Roman" w:cs="Times New Roman"/>
+          <w:sz w:val="24"/>
+          <w:szCs w:val="24"/>
+        </w:rPr>
+      </w:pPr>
+      <w:r>
+        <w:rPr>
+          <w:rFonts w:ascii="Times New Roman" w:hAnsi="Times New Roman" w:cs="Times New Roman"/>
+          <w:b/>
+          <w:color w:val="000000" w:themeColor="text1"/>
+          <w:sz w:val="24"/>
+          <w:szCs w:val="24"/>
+        </w:rPr>
+        <w:t>b. rumusan masalah</w:t>
+      </w:r>
+    </w:p>
+    <w:p>
+      <w:pPr>
+        <w:spacing w:line="480" w:lineRule="auto"/>
         <w:ind w:left="284" w:firstLine="720"/>
         <w:jc w:val="both"/>
         <w:rPr>
@@ -1131,92 +1229,6 @@
           <w:szCs w:val="24"/>
         </w:rPr>
       </w:pPr>
-    </w:p>
-    <w:p>
-      <w:pPr>
-        <w:spacing w:line="480" w:lineRule="auto"/>
-        <w:ind w:left="284" w:firstLine="720"/>
-        <w:jc w:val="both"/>
-        <w:rPr>
-          <w:rFonts w:ascii="Times New Roman" w:hAnsi="Times New Roman" w:cs="Times New Roman"/>
-          <w:sz w:val="24"/>
-          <w:szCs w:val="24"/>
-        </w:rPr>
-      </w:pPr>
-      <w:r>
-        <w:rPr>
-          <w:rFonts w:ascii="Times New Roman" w:hAnsi="Times New Roman" w:cs="Times New Roman"/>
-          <w:sz w:val="24"/>
-          <w:szCs w:val="24"/>
-        </w:rPr>
-        <w:t>Pengertian biomassa</w:t>
-      </w:r>
-      <w:r>
-        <w:rPr>
-          <w:rFonts w:ascii="Times New Roman" w:hAnsi="Times New Roman" w:cs="Times New Roman"/>
-          <w:sz w:val="24"/>
-          <w:szCs w:val="24"/>
-        </w:rPr>
-        <w:t xml:space="preserve"> (sudah)</w:t>
-      </w:r>
-    </w:p>
-    <w:p>
-      <w:pPr>
-        <w:spacing w:line="480" w:lineRule="auto"/>
-        <w:ind w:left="284" w:firstLine="720"/>
-        <w:jc w:val="both"/>
-        <w:rPr>
-          <w:rFonts w:ascii="Times New Roman" w:hAnsi="Times New Roman" w:cs="Times New Roman"/>
-          <w:sz w:val="24"/>
-          <w:szCs w:val="24"/>
-        </w:rPr>
-      </w:pPr>
-      <w:r>
-        <w:rPr>
-          <w:rFonts w:ascii="Times New Roman" w:hAnsi="Times New Roman" w:cs="Times New Roman"/>
-          <w:sz w:val="24"/>
-          <w:szCs w:val="24"/>
-        </w:rPr>
-        <w:t xml:space="preserve">Contoh </w:t>
-      </w:r>
-      <w:proofErr w:type="gramStart"/>
-      <w:r>
-        <w:rPr>
-          <w:rFonts w:ascii="Times New Roman" w:hAnsi="Times New Roman" w:cs="Times New Roman"/>
-          <w:sz w:val="24"/>
-          <w:szCs w:val="24"/>
-        </w:rPr>
-        <w:t>biomassa(</w:t>
-      </w:r>
-      <w:proofErr w:type="gramEnd"/>
-      <w:r>
-        <w:rPr>
-          <w:rFonts w:ascii="Times New Roman" w:hAnsi="Times New Roman" w:cs="Times New Roman"/>
-          <w:sz w:val="24"/>
-          <w:szCs w:val="24"/>
-        </w:rPr>
-        <w:t>tempurung kelapa), kandungan dalam tempurung kelapa</w:t>
-      </w:r>
-    </w:p>
-    <w:p>
-      <w:pPr>
-        <w:spacing w:line="480" w:lineRule="auto"/>
-        <w:ind w:left="284" w:firstLine="720"/>
-        <w:jc w:val="both"/>
-        <w:rPr>
-          <w:rFonts w:ascii="Times New Roman" w:hAnsi="Times New Roman" w:cs="Times New Roman"/>
-          <w:sz w:val="24"/>
-          <w:szCs w:val="24"/>
-        </w:rPr>
-      </w:pPr>
-      <w:r>
-        <w:rPr>
-          <w:rFonts w:ascii="Times New Roman" w:hAnsi="Times New Roman" w:cs="Times New Roman"/>
-          <w:sz w:val="24"/>
-          <w:szCs w:val="24"/>
-        </w:rPr>
-        <w:t>Produk /bahan bakar dari biomassa</w:t>
-      </w:r>
     </w:p>
     <w:p>
       <w:pPr>
@@ -1320,7 +1332,23 @@
           <w:sz w:val="24"/>
           <w:szCs w:val="24"/>
         </w:rPr>
-        <w:t xml:space="preserve"> biomassa di Indonesia mencapai 32,654 MW, sementara kapasitas terpasang adalah 1,1716MW. Dibandingkan dengan energy terbarukan lainnya, proses konversi energy biomassa terbilang lebih murah. Biomassa sering diterjemahkan sebagai bioresources atau sumber daya yang di peroleh dari hayati. Basis sumber daya alam meliputi ribuan spesies tanaman daratan dan lautan, berbagai sumber pertanian, perhutanan, limbah residu, dari proses industri, dan kotoran hewan. Biomassa merupakan sumber daya alam terbaharui dan energy yang diperoleh dari biomassa disebut energi terbarukan (Zulkania, 2016).</w:t>
+        <w:t xml:space="preserve"> biomassa di Indonesia mencapai 32,654 MW, sementara kapasitas terpasang adalah 1,1716MW. Dibandingkan dengan energy terbarukan lainnya, proses konversi energy biomassa terbilang lebih murah. Biomassa sering diterjemahkan sebagai bioresources atau sumber daya yang di peroleh dari hayati. Basis sumber daya alam meliputi ribuan spesies tanaman daratan dan lautan, berbagai sumber pertanian, perhutanan, limbah residu, dari proses industri, dan kotoran hewan. Biomassa merupakan sumber</w:t>
+      </w:r>
+      <w:r>
+        <w:rPr>
+          <w:rFonts w:ascii="Times New Roman" w:hAnsi="Times New Roman" w:cs="Times New Roman"/>
+          <w:sz w:val="24"/>
+          <w:szCs w:val="24"/>
+        </w:rPr>
+        <w:t xml:space="preserve"> daya alam terbaharui dan energi</w:t>
+      </w:r>
+      <w:r>
+        <w:rPr>
+          <w:rFonts w:ascii="Times New Roman" w:hAnsi="Times New Roman" w:cs="Times New Roman"/>
+          <w:sz w:val="24"/>
+          <w:szCs w:val="24"/>
+        </w:rPr>
+        <w:t xml:space="preserve"> yang diperoleh dari biomassa disebut energi terbarukan (Zulkania, 2016).</w:t>
       </w:r>
     </w:p>
     <w:p>
@@ -1397,7 +1425,7 @@
           <w:sz w:val="24"/>
           <w:szCs w:val="24"/>
         </w:rPr>
-        <w:t xml:space="preserve">Biomassa merupakan bahan bakar organik yang terbentuk dari zat-zat organik yang disusun oleh tumbuh-tumbuhanan melalui proses fotosintesis (dengan bantuan energi matahari). Biomassa meliputi limbah kayu, limbah pertanian, perkebunan, hasil hutan, komponen organik dari industri dan rumah </w:t>
+        <w:t xml:space="preserve">Biomassa merupakan bahan bakar organik yang terbentuk dari zat-zat organik yang disusun oleh tumbuh-tumbuhanan melalui proses fotosintesis (dengan bantuan energi matahari). Biomassa meliputi limbah kayu, limbah pertanian, perkebunan, hasil hutan, komponen </w:t>
       </w:r>
       <w:proofErr w:type="gramStart"/>
       <w:r>
@@ -1406,7 +1434,23 @@
           <w:sz w:val="24"/>
           <w:szCs w:val="24"/>
         </w:rPr>
-        <w:t>tangga.Beberapa</w:t>
+        <w:t xml:space="preserve">organik </w:t>
+      </w:r>
+      <w:r>
+        <w:rPr>
+          <w:rFonts w:ascii="Times New Roman" w:hAnsi="Times New Roman" w:cs="Times New Roman"/>
+          <w:sz w:val="24"/>
+          <w:szCs w:val="24"/>
+        </w:rPr>
+        <w:t xml:space="preserve"> </w:t>
+      </w:r>
+      <w:r>
+        <w:rPr>
+          <w:rFonts w:ascii="Times New Roman" w:hAnsi="Times New Roman" w:cs="Times New Roman"/>
+          <w:sz w:val="24"/>
+          <w:szCs w:val="24"/>
+        </w:rPr>
+        <w:t>dari</w:t>
       </w:r>
       <w:proofErr w:type="gramEnd"/>
       <w:r>
@@ -1415,7 +1459,7 @@
           <w:sz w:val="24"/>
           <w:szCs w:val="24"/>
         </w:rPr>
-        <w:t xml:space="preserve"> kandungan unsur kimia yang biasa terdapat. antara lain: zat arang atau karbon (C), hidrogen (H), zat asam atau oksigen (O), zat lemas atau nitrogen (N), belerang (S), abu dan air, yang semuanya itu terikat dalam satu persenyawaan kimia. Karena sifatnya yang menguntungkan yaitu dengan memanfaatkannya secara lestari dan mudah di perbaharui. Sumber energi biomassa memiliki beberapa kelebihan dibandingkan energi fosil. Selain sifatnya dapat diperbaharui secara terus menerus juga lebih ramah terhadap lingkungan. Energi biomassa dapat dimanfaatkan sebagai pengganti bahan bakar minyak bumi (fosil) yaitu dengan cara mengubahnya menjadi bio-arang yang memiliki nilai kalor yang tinggi. Salah satu teknologi yang dapat digunakan adalah pirolisis. Pirolisis merupakan proses dekomposisi kimia menggunakan pemanasan dengan atau tanpa menggunakan oksigen dalam pembakarannya (Ridhuan </w:t>
+        <w:t xml:space="preserve"> industri dan rumah tangga.Beberapa kandungan unsur kimia yang biasa terdapat. antara lain: zat arang atau karbon (C), hidrogen (H), zat asam atau oksigen (O), zat lemas atau nitrogen (N), belerang (S), abu dan air, yang semuanya itu terikat dalam satu persenyawaan kimia. Karena sifatnya yang menguntungkan yaitu dengan memanfaatkannya secara lestari dan mudah di perbaharui. Sumber energi biomassa memiliki beberapa kelebihan dibandingkan energi fosil. Selain sifatnya dapat diperbaharui secara terus menerus juga lebih ramah terhadap lingkungan. Energi biomassa dapat dimanfaatkan sebagai pengganti bahan bakar minyak bumi (fosil) yaitu dengan cara mengubahnya menjadi bio-arang yang memiliki nilai kalor yang tinggi. Salah satu teknologi yang dapat digunakan adalah pirolisis. Pirolisis merupakan proses dekomposisi kimia menggunakan pemanasan dengan atau tanpa menggunakan oksigen dalam pembakarannya (Ridhuan </w:t>
       </w:r>
       <w:r>
         <w:rPr>
@@ -1475,26 +1519,232 @@
     <w:p>
       <w:pPr>
         <w:pStyle w:val="ListParagraph"/>
-        <w:numPr>
-          <w:ilvl w:val="0"/>
-          <w:numId w:val="1"/>
-        </w:numPr>
-        <w:spacing w:line="480" w:lineRule="auto"/>
-        <w:jc w:val="both"/>
-        <w:rPr>
-          <w:rFonts w:ascii="Times New Roman" w:hAnsi="Times New Roman" w:cs="Times New Roman"/>
-          <w:sz w:val="24"/>
-          <w:szCs w:val="24"/>
-        </w:rPr>
-      </w:pPr>
-      <w:r>
-        <w:rPr>
-          <w:rFonts w:ascii="Times New Roman" w:hAnsi="Times New Roman" w:cs="Times New Roman"/>
-          <w:sz w:val="24"/>
-          <w:szCs w:val="24"/>
-        </w:rPr>
-        <w:t>Bio coke</w:t>
-      </w:r>
+        <w:spacing w:line="480" w:lineRule="auto"/>
+        <w:ind w:left="1364"/>
+        <w:jc w:val="both"/>
+        <w:rPr>
+          <w:rFonts w:ascii="Times New Roman" w:hAnsi="Times New Roman" w:cs="Times New Roman"/>
+          <w:sz w:val="24"/>
+          <w:szCs w:val="24"/>
+        </w:rPr>
+      </w:pPr>
+    </w:p>
+    <w:p>
+      <w:pPr>
+        <w:spacing w:line="480" w:lineRule="auto"/>
+        <w:ind w:left="284" w:firstLine="720"/>
+        <w:jc w:val="both"/>
+        <w:rPr>
+          <w:rFonts w:ascii="Times New Roman" w:hAnsi="Times New Roman" w:cs="Times New Roman"/>
+          <w:sz w:val="28"/>
+        </w:rPr>
+      </w:pPr>
+      <w:r>
+        <w:rPr>
+          <w:rFonts w:ascii="Times New Roman" w:hAnsi="Times New Roman" w:cs="Times New Roman"/>
+          <w:sz w:val="24"/>
+          <w:szCs w:val="24"/>
+        </w:rPr>
+        <w:lastRenderedPageBreak/>
+        <w:t xml:space="preserve">Tempurung kelapa termasuk dalam kelompok kayu keras yang mengandung lignoselulosa. Lignoselulosa terdiri dari tiga komponen utama: selulosa, hemiselulosa dan lignin. Tempurung kelapa dapat diubah menjadi bahan yang berguna dengan menggunakan metode tertentu, seperti pirolisis (jurnal pak jahiding). </w:t>
+      </w:r>
+      <w:r>
+        <w:rPr>
+          <w:rFonts w:ascii="Times New Roman" w:hAnsi="Times New Roman" w:cs="Times New Roman"/>
+          <w:sz w:val="24"/>
+        </w:rPr>
+        <w:t xml:space="preserve">Tempurung </w:t>
+      </w:r>
+      <w:proofErr w:type="gramStart"/>
+      <w:r>
+        <w:rPr>
+          <w:rFonts w:ascii="Times New Roman" w:hAnsi="Times New Roman" w:cs="Times New Roman"/>
+          <w:sz w:val="24"/>
+        </w:rPr>
+        <w:t xml:space="preserve">kelapa </w:t>
+      </w:r>
+      <w:r>
+        <w:rPr>
+          <w:rFonts w:ascii="Times New Roman" w:hAnsi="Times New Roman" w:cs="Times New Roman"/>
+          <w:sz w:val="24"/>
+        </w:rPr>
+        <w:t xml:space="preserve"> mengandung</w:t>
+      </w:r>
+      <w:proofErr w:type="gramEnd"/>
+      <w:r>
+        <w:rPr>
+          <w:rFonts w:ascii="Times New Roman" w:hAnsi="Times New Roman" w:cs="Times New Roman"/>
+          <w:sz w:val="24"/>
+        </w:rPr>
+        <w:t xml:space="preserve"> lignoselulosa. Lignoselulosa terdiri dari tiga komponen utama: selulosa, hemiselulosa dan lignin. Tempurung kelapa dapat diubah menjadi bahan yang berguna dengan menggunakan metode tertentu, seperti pirolisis. Menggunakan pirolisis, lignoselulosa dalam tempurung kelapa dapat diubah menjadi zat cair yang mudah menguap (LVM), yang dihasilkan melalui dispersi uap asap produk pembakaran bebas oksigen dalam reaktor </w:t>
+      </w:r>
+      <w:proofErr w:type="gramStart"/>
+      <w:r>
+        <w:rPr>
+          <w:rFonts w:ascii="Times New Roman" w:hAnsi="Times New Roman" w:cs="Times New Roman"/>
+          <w:sz w:val="24"/>
+        </w:rPr>
+        <w:t>pirolisis</w:t>
+      </w:r>
+      <w:r>
+        <w:rPr>
+          <w:rFonts w:ascii="Times New Roman" w:hAnsi="Times New Roman" w:cs="Times New Roman"/>
+          <w:sz w:val="24"/>
+        </w:rPr>
+        <w:t>(</w:t>
+      </w:r>
+      <w:proofErr w:type="gramEnd"/>
+      <w:r>
+        <w:rPr>
+          <w:rFonts w:ascii="Times New Roman" w:hAnsi="Times New Roman" w:cs="Times New Roman"/>
+          <w:sz w:val="24"/>
+        </w:rPr>
+        <w:t>dari asian jurnal ibu).</w:t>
+      </w:r>
+    </w:p>
+    <w:p>
+      <w:pPr>
+        <w:spacing w:line="480" w:lineRule="auto"/>
+        <w:ind w:left="284" w:firstLine="720"/>
+        <w:jc w:val="both"/>
+        <w:rPr>
+          <w:rFonts w:ascii="Times New Roman" w:hAnsi="Times New Roman" w:cs="Times New Roman"/>
+          <w:sz w:val="24"/>
+        </w:rPr>
+      </w:pPr>
+      <w:r>
+        <w:rPr>
+          <w:rFonts w:ascii="Times New Roman" w:hAnsi="Times New Roman" w:cs="Times New Roman"/>
+          <w:sz w:val="24"/>
+        </w:rPr>
+        <w:t xml:space="preserve">Tempurung </w:t>
+      </w:r>
+      <w:proofErr w:type="gramStart"/>
+      <w:r>
+        <w:rPr>
+          <w:rFonts w:ascii="Times New Roman" w:hAnsi="Times New Roman" w:cs="Times New Roman"/>
+          <w:sz w:val="24"/>
+        </w:rPr>
+        <w:t xml:space="preserve">kelapa </w:t>
+      </w:r>
+      <w:r>
+        <w:rPr>
+          <w:rFonts w:ascii="Times New Roman" w:hAnsi="Times New Roman" w:cs="Times New Roman"/>
+          <w:sz w:val="24"/>
+        </w:rPr>
+        <w:t xml:space="preserve"> memiliki</w:t>
+      </w:r>
+      <w:proofErr w:type="gramEnd"/>
+      <w:r>
+        <w:rPr>
+          <w:rFonts w:ascii="Times New Roman" w:hAnsi="Times New Roman" w:cs="Times New Roman"/>
+          <w:sz w:val="24"/>
+        </w:rPr>
+        <w:t xml:space="preserve"> kandungan lignin yang lebih tinggi dan kandunga</w:t>
+      </w:r>
+      <w:r>
+        <w:rPr>
+          <w:rFonts w:ascii="Times New Roman" w:hAnsi="Times New Roman" w:cs="Times New Roman"/>
+          <w:sz w:val="24"/>
+        </w:rPr>
+        <w:t xml:space="preserve">n selulosa yang lebih rendah </w:t>
+      </w:r>
+      <w:r>
+        <w:rPr>
+          <w:rFonts w:ascii="Times New Roman" w:hAnsi="Times New Roman" w:cs="Times New Roman"/>
+          <w:sz w:val="24"/>
+        </w:rPr>
+        <w:t>. Tempurung kelapa merupakan salah satu bahan baku yang sangat potensial untuk dijadikan asap cair; tempurung kelapa mengandung 27,7% pentosa, selulosa 26,6%, lignin 29,4%, air 8%, pelarut ekstraksi 4,2%, uro</w:t>
+      </w:r>
+      <w:r>
+        <w:rPr>
+          <w:rFonts w:ascii="Times New Roman" w:hAnsi="Times New Roman" w:cs="Times New Roman"/>
+          <w:sz w:val="24"/>
+        </w:rPr>
+        <w:t>nat anhidrat 3,5%, dan abu 0,6%(dari jurnal rizal).</w:t>
+      </w:r>
+    </w:p>
+    <w:p>
+      <w:pPr>
+        <w:spacing w:line="480" w:lineRule="auto"/>
+        <w:ind w:left="284" w:firstLine="720"/>
+        <w:jc w:val="both"/>
+        <w:rPr>
+          <w:rFonts w:ascii="Times New Roman" w:hAnsi="Times New Roman" w:cs="Times New Roman"/>
+          <w:sz w:val="24"/>
+          <w:szCs w:val="24"/>
+        </w:rPr>
+      </w:pPr>
+      <w:r>
+        <w:rPr>
+          <w:rFonts w:ascii="Times New Roman" w:hAnsi="Times New Roman" w:cs="Times New Roman"/>
+          <w:sz w:val="24"/>
+          <w:szCs w:val="24"/>
+        </w:rPr>
+        <w:t>Tempurung kelapa mengandung bahan organik dan bahan anorganik dan bahan organik dalam</w:t>
+      </w:r>
+      <w:r>
+        <w:rPr>
+          <w:rFonts w:ascii="Times New Roman" w:hAnsi="Times New Roman" w:cs="Times New Roman"/>
+          <w:sz w:val="24"/>
+          <w:szCs w:val="24"/>
+        </w:rPr>
+        <w:t xml:space="preserve"> </w:t>
+      </w:r>
+      <w:r>
+        <w:rPr>
+          <w:rFonts w:ascii="Times New Roman" w:hAnsi="Times New Roman" w:cs="Times New Roman"/>
+          <w:sz w:val="24"/>
+          <w:szCs w:val="24"/>
+        </w:rPr>
+        <w:t>cangkang kelapa adalah 33,61% Selulosa, 36,51% Lignin, 29,27% Pena dan 0,61% abu (dari jurnal shatees).</w:t>
+      </w:r>
+      <w:r>
+        <w:rPr>
+          <w:rFonts w:ascii="Times New Roman" w:hAnsi="Times New Roman" w:cs="Times New Roman"/>
+          <w:sz w:val="24"/>
+          <w:szCs w:val="24"/>
+        </w:rPr>
+        <w:t xml:space="preserve"> </w:t>
+      </w:r>
+      <w:r>
+        <w:rPr>
+          <w:rFonts w:ascii="Times New Roman" w:hAnsi="Times New Roman" w:cs="Times New Roman"/>
+          <w:sz w:val="24"/>
+          <w:szCs w:val="24"/>
+        </w:rPr>
+        <w:t>Tempurung kelapa memiliki kandungan yang baik untuk menghasilkan produk berbasis karbon karena memiliki kandungan karbon yang cukup tinggi</w:t>
+      </w:r>
+      <w:r>
+        <w:rPr>
+          <w:rFonts w:ascii="Times New Roman" w:hAnsi="Times New Roman" w:cs="Times New Roman"/>
+          <w:color w:val="FF0000"/>
+          <w:sz w:val="36"/>
+          <w:szCs w:val="24"/>
+        </w:rPr>
+        <w:t xml:space="preserve"> </w:t>
+      </w:r>
+      <w:r>
+        <w:rPr>
+          <w:rFonts w:ascii="Times New Roman" w:hAnsi="Times New Roman" w:cs="Times New Roman"/>
+          <w:sz w:val="24"/>
+          <w:szCs w:val="24"/>
+        </w:rPr>
+        <w:t>(dari jurnal 6505).</w:t>
+      </w:r>
+    </w:p>
+    <w:p>
+      <w:pPr>
+        <w:pStyle w:val="ListParagraph"/>
+        <w:spacing w:line="480" w:lineRule="auto"/>
+        <w:ind w:left="1364"/>
+        <w:jc w:val="both"/>
+        <w:rPr>
+          <w:rFonts w:ascii="Times New Roman" w:hAnsi="Times New Roman" w:cs="Times New Roman"/>
+          <w:sz w:val="24"/>
+          <w:szCs w:val="24"/>
+        </w:rPr>
+      </w:pPr>
     </w:p>
     <w:p>
       <w:pPr>
@@ -1517,7 +1767,560 @@
           <w:sz w:val="24"/>
           <w:szCs w:val="24"/>
         </w:rPr>
+        <w:t>Bio coke</w:t>
+      </w:r>
+    </w:p>
+    <w:p>
+      <w:pPr>
+        <w:pStyle w:val="ListParagraph"/>
+        <w:spacing w:line="480" w:lineRule="auto"/>
+        <w:ind w:left="1364"/>
+        <w:jc w:val="both"/>
+      </w:pPr>
+      <w:r>
+        <w:rPr>
+          <w:rFonts w:ascii="Times New Roman" w:hAnsi="Times New Roman" w:cs="Times New Roman"/>
+          <w:sz w:val="24"/>
+        </w:rPr>
         <w:lastRenderedPageBreak/>
+        <w:t>Bio-coke adalah bahan bakar biomassa padat yang memiliki kepadatan dan kekuatan tinggi dibandingkan dengan bahan bakar biomassa padat konvensional dan merupakan bahan bakar p</w:t>
+      </w:r>
+      <w:r>
+        <w:rPr>
+          <w:rFonts w:ascii="Times New Roman" w:hAnsi="Times New Roman" w:cs="Times New Roman"/>
+          <w:sz w:val="24"/>
+        </w:rPr>
+        <w:t>engganti ba</w:t>
+      </w:r>
+      <w:bookmarkStart w:id="0" w:name="_GoBack"/>
+      <w:bookmarkEnd w:id="0"/>
+      <w:r>
+        <w:rPr>
+          <w:rFonts w:ascii="Times New Roman" w:hAnsi="Times New Roman" w:cs="Times New Roman"/>
+          <w:sz w:val="24"/>
+        </w:rPr>
+        <w:t xml:space="preserve">tubara </w:t>
+      </w:r>
+      <w:proofErr w:type="gramStart"/>
+      <w:r>
+        <w:rPr>
+          <w:rFonts w:ascii="Times New Roman" w:hAnsi="Times New Roman" w:cs="Times New Roman"/>
+          <w:sz w:val="24"/>
+        </w:rPr>
+        <w:t xml:space="preserve">kokas </w:t>
+      </w:r>
+      <w:r>
+        <w:rPr>
+          <w:rFonts w:ascii="Times New Roman" w:hAnsi="Times New Roman" w:cs="Times New Roman"/>
+          <w:sz w:val="24"/>
+        </w:rPr>
+        <w:t>.</w:t>
+      </w:r>
+      <w:proofErr w:type="gramEnd"/>
+      <w:r>
+        <w:rPr>
+          <w:rFonts w:ascii="Times New Roman" w:hAnsi="Times New Roman" w:cs="Times New Roman"/>
+          <w:sz w:val="24"/>
+        </w:rPr>
+        <w:t xml:space="preserve"> Bio-coke dikembangkan dan diproduksi dari biomassa di bawah kompresi tinggi (sekitar 20 MPa) </w:t>
+      </w:r>
+      <w:r>
+        <w:rPr>
+          <w:rFonts w:ascii="Times New Roman" w:hAnsi="Times New Roman" w:cs="Times New Roman"/>
+          <w:sz w:val="24"/>
+        </w:rPr>
+        <w:t>pada suhu sedang (300-500℃)</w:t>
+      </w:r>
+      <w:r>
+        <w:rPr>
+          <w:rFonts w:ascii="Times New Roman" w:hAnsi="Times New Roman" w:cs="Times New Roman"/>
+          <w:sz w:val="24"/>
+        </w:rPr>
+        <w:t>. Bio-coke menunjukkan beberapa fitur unik, seperti nilai kalor yang tinggi, kekuatan mekanik yang tinggi, dan densitas (1,4 g/cm</w:t>
+      </w:r>
+      <w:proofErr w:type="gramStart"/>
+      <w:r>
+        <w:rPr>
+          <w:rFonts w:ascii="Times New Roman" w:hAnsi="Times New Roman" w:cs="Times New Roman"/>
+          <w:sz w:val="24"/>
+        </w:rPr>
+        <w:t>3 )</w:t>
+      </w:r>
+      <w:proofErr w:type="gramEnd"/>
+      <w:r>
+        <w:rPr>
+          <w:rFonts w:ascii="Times New Roman" w:hAnsi="Times New Roman" w:cs="Times New Roman"/>
+          <w:sz w:val="24"/>
+        </w:rPr>
+        <w:t xml:space="preserve"> dibandingkan dengan briket biasa dan juga sebanding dengan kokas konvensional memiliki kepadatan 0,63-0,85 g/cm3 dan nilai kalori 18-31 MJ/kg</w:t>
+      </w:r>
+      <w:r>
+        <w:rPr>
+          <w:rFonts w:ascii="Times New Roman" w:hAnsi="Times New Roman" w:cs="Times New Roman"/>
+          <w:sz w:val="24"/>
+        </w:rPr>
+        <w:t xml:space="preserve"> (dari jurnal ref45 pak MJ)</w:t>
+      </w:r>
+      <w:r>
+        <w:t>.</w:t>
+      </w:r>
+      <w:r>
+        <w:t xml:space="preserve"> </w:t>
+      </w:r>
+    </w:p>
+    <w:p>
+      <w:pPr>
+        <w:pStyle w:val="ListParagraph"/>
+        <w:spacing w:line="480" w:lineRule="auto"/>
+        <w:ind w:left="1364"/>
+        <w:jc w:val="both"/>
+        <w:rPr>
+          <w:rFonts w:ascii="Times New Roman" w:hAnsi="Times New Roman" w:cs="Times New Roman"/>
+          <w:sz w:val="24"/>
+          <w:szCs w:val="24"/>
+        </w:rPr>
+      </w:pPr>
+      <w:r>
+        <w:rPr>
+          <w:rFonts w:ascii="Times New Roman" w:hAnsi="Times New Roman" w:cs="Times New Roman"/>
+        </w:rPr>
+        <w:t>Bio-Coke diketahui dapat mempertahankan lebih banyak energi biomassa, karena tidak adanya penurunan berat badan selama produksinya, yang menyiratkan bahwa semua komponen dalam 100 g bahan baku dapat diubah menjadi 100 g Bio-Coke, tanpa melepaskan gas</w:t>
+      </w:r>
+      <w:r>
+        <w:rPr>
+          <w:rFonts w:ascii="Times New Roman" w:hAnsi="Times New Roman" w:cs="Times New Roman"/>
+        </w:rPr>
+        <w:t xml:space="preserve">. </w:t>
+      </w:r>
+      <w:r>
+        <w:rPr>
+          <w:rFonts w:ascii="Times New Roman" w:hAnsi="Times New Roman" w:cs="Times New Roman"/>
+        </w:rPr>
+        <w:t>Bio-Coke, sebagai pengganti coke batubara, dapat mengurangi emisi karbon diok</w:t>
+      </w:r>
+      <w:r>
+        <w:rPr>
+          <w:rFonts w:ascii="Times New Roman" w:hAnsi="Times New Roman" w:cs="Times New Roman"/>
+        </w:rPr>
+        <w:t xml:space="preserve">sida (CO2) sebesar 2,16 </w:t>
+      </w:r>
+      <w:proofErr w:type="gramStart"/>
+      <w:r>
+        <w:rPr>
+          <w:rFonts w:ascii="Times New Roman" w:hAnsi="Times New Roman" w:cs="Times New Roman"/>
+        </w:rPr>
+        <w:t xml:space="preserve">ton </w:t>
+      </w:r>
+      <w:r>
+        <w:rPr>
+          <w:rFonts w:ascii="Times New Roman" w:hAnsi="Times New Roman" w:cs="Times New Roman"/>
+        </w:rPr>
+        <w:t>.</w:t>
+      </w:r>
+      <w:proofErr w:type="gramEnd"/>
+      <w:r>
+        <w:rPr>
+          <w:rFonts w:ascii="Times New Roman" w:hAnsi="Times New Roman" w:cs="Times New Roman"/>
+        </w:rPr>
+        <w:t xml:space="preserve"> Selain itu, produksi Bio-Coke juga dapat berkontribusi terhadap pengelolaan limbah biomassa yang efisien, karena 1 ton limbah biomassa dapat dikonversi menjadi 1 ton produk bernilai tambah. Dengan demikian, Bio-Coke juga dapat digunakan sebagai sumber energi alternatif untuk mengurangi penggunaan coke batubara</w:t>
+      </w:r>
+      <w:r>
+        <w:rPr>
+          <w:rFonts w:ascii="Times New Roman" w:hAnsi="Times New Roman" w:cs="Times New Roman"/>
+        </w:rPr>
+        <w:t xml:space="preserve"> (dari jurnal kamal baharin).</w:t>
+      </w:r>
+    </w:p>
+    <w:p>
+      <w:pPr>
+        <w:pStyle w:val="ListParagraph"/>
+        <w:spacing w:line="480" w:lineRule="auto"/>
+        <w:ind w:left="1364"/>
+        <w:jc w:val="both"/>
+        <w:rPr>
+          <w:rFonts w:ascii="Times New Roman" w:hAnsi="Times New Roman" w:cs="Times New Roman"/>
+          <w:sz w:val="24"/>
+          <w:szCs w:val="24"/>
+        </w:rPr>
+      </w:pPr>
+    </w:p>
+    <w:p>
+      <w:pPr>
+        <w:pStyle w:val="ListParagraph"/>
+        <w:numPr>
+          <w:ilvl w:val="0"/>
+          <w:numId w:val="1"/>
+        </w:numPr>
+        <w:spacing w:line="480" w:lineRule="auto"/>
+        <w:jc w:val="both"/>
+        <w:rPr>
+          <w:rFonts w:ascii="Times New Roman" w:hAnsi="Times New Roman" w:cs="Times New Roman"/>
+          <w:sz w:val="24"/>
+          <w:szCs w:val="24"/>
+        </w:rPr>
+      </w:pPr>
+      <w:r>
+        <w:rPr>
+          <w:rFonts w:ascii="Times New Roman" w:hAnsi="Times New Roman" w:cs="Times New Roman"/>
+          <w:sz w:val="24"/>
+          <w:szCs w:val="24"/>
+        </w:rPr>
+        <w:t>Liquid Volatile Matter (LVM)</w:t>
+      </w:r>
+    </w:p>
+    <w:p>
+      <w:pPr>
+        <w:spacing w:line="480" w:lineRule="auto"/>
+        <w:jc w:val="both"/>
+        <w:rPr>
+          <w:rFonts w:ascii="Times New Roman" w:hAnsi="Times New Roman" w:cs="Times New Roman"/>
+          <w:sz w:val="24"/>
+          <w:szCs w:val="24"/>
+        </w:rPr>
+      </w:pPr>
+      <w:r>
+        <w:rPr>
+          <w:rStyle w:val="CharacterStyle1"/>
+          <w:rFonts w:ascii="Times New Roman" w:hAnsi="Times New Roman" w:cs="Times New Roman"/>
+          <w:i/>
+          <w:iCs/>
+          <w:spacing w:val="27"/>
+          <w:lang w:val="id-ID"/>
+        </w:rPr>
+        <w:t xml:space="preserve">Liquid volatile matter </w:t>
+      </w:r>
+      <w:r>
+        <w:rPr>
+          <w:rStyle w:val="CharacterStyle1"/>
+          <w:rFonts w:ascii="Times New Roman" w:hAnsi="Times New Roman" w:cs="Times New Roman"/>
+          <w:spacing w:val="27"/>
+          <w:lang w:val="id-ID"/>
+        </w:rPr>
+        <w:t xml:space="preserve">adalah </w:t>
+      </w:r>
+      <w:r>
+        <w:rPr>
+          <w:rStyle w:val="CharacterStyle1"/>
+          <w:rFonts w:ascii="Times New Roman" w:hAnsi="Times New Roman" w:cs="Times New Roman"/>
+          <w:spacing w:val="18"/>
+          <w:lang w:val="id-ID"/>
+        </w:rPr>
+        <w:t xml:space="preserve">kondensat komponen asap yang dapat </w:t>
+      </w:r>
+      <w:r>
+        <w:rPr>
+          <w:rStyle w:val="CharacterStyle1"/>
+          <w:rFonts w:ascii="Times New Roman" w:hAnsi="Times New Roman" w:cs="Times New Roman"/>
+          <w:spacing w:val="5"/>
+          <w:lang w:val="id-ID"/>
+        </w:rPr>
+        <w:t xml:space="preserve">digunakan untuk menciptakan flavor asap </w:t>
+      </w:r>
+      <w:r>
+        <w:rPr>
+          <w:rStyle w:val="CharacterStyle1"/>
+          <w:rFonts w:ascii="Times New Roman" w:hAnsi="Times New Roman" w:cs="Times New Roman"/>
+          <w:spacing w:val="9"/>
+          <w:lang w:val="id-ID"/>
+        </w:rPr>
+        <w:t>pada produk</w:t>
+      </w:r>
+      <w:r>
+        <w:rPr>
+          <w:rStyle w:val="CharacterStyle1"/>
+          <w:rFonts w:ascii="Times New Roman" w:hAnsi="Times New Roman" w:cs="Times New Roman"/>
+          <w:spacing w:val="9"/>
+        </w:rPr>
+        <w:t xml:space="preserve">. </w:t>
+      </w:r>
+      <w:r>
+        <w:rPr>
+          <w:rFonts w:ascii="Times New Roman" w:hAnsi="Times New Roman" w:cs="Times New Roman"/>
+          <w:spacing w:val="14"/>
+          <w:sz w:val="24"/>
+          <w:szCs w:val="24"/>
+          <w:lang w:val="id-ID"/>
+        </w:rPr>
+        <w:t xml:space="preserve">LVM Diproduksi dengan cara pemabakaran yang tidak sempurna yang </w:t>
+      </w:r>
+      <w:r>
+        <w:rPr>
+          <w:rFonts w:ascii="Times New Roman" w:hAnsi="Times New Roman" w:cs="Times New Roman"/>
+          <w:spacing w:val="5"/>
+          <w:sz w:val="24"/>
+          <w:szCs w:val="24"/>
+          <w:lang w:val="id-ID"/>
+        </w:rPr>
+        <w:t xml:space="preserve">melibatkan reaksi dekomposisi konstituen </w:t>
+      </w:r>
+      <w:r>
+        <w:rPr>
+          <w:rFonts w:ascii="Times New Roman" w:hAnsi="Times New Roman" w:cs="Times New Roman"/>
+          <w:spacing w:val="6"/>
+          <w:sz w:val="24"/>
+          <w:szCs w:val="24"/>
+          <w:lang w:val="id-ID"/>
+        </w:rPr>
+        <w:t xml:space="preserve">polimer menjadi senyawa organik dengan </w:t>
+      </w:r>
+      <w:r>
+        <w:rPr>
+          <w:rFonts w:ascii="Times New Roman" w:hAnsi="Times New Roman" w:cs="Times New Roman"/>
+          <w:spacing w:val="-2"/>
+          <w:sz w:val="24"/>
+          <w:szCs w:val="24"/>
+          <w:lang w:val="id-ID"/>
+        </w:rPr>
+        <w:t>berat molekul rendah karena pengaruh panas yang meliputi reaksi oksidasi</w:t>
+      </w:r>
+      <w:r>
+        <w:rPr>
+          <w:rFonts w:ascii="Times New Roman" w:hAnsi="Times New Roman" w:cs="Times New Roman"/>
+          <w:spacing w:val="48"/>
+          <w:sz w:val="24"/>
+          <w:szCs w:val="24"/>
+          <w:lang w:val="id-ID"/>
+        </w:rPr>
+        <w:t>,</w:t>
+      </w:r>
+      <w:r>
+        <w:rPr>
+          <w:rFonts w:ascii="Times New Roman" w:hAnsi="Times New Roman" w:cs="Times New Roman"/>
+          <w:spacing w:val="10"/>
+          <w:sz w:val="24"/>
+          <w:szCs w:val="24"/>
+          <w:lang w:val="id-ID"/>
+        </w:rPr>
+        <w:t xml:space="preserve">polimerisasi, dan kondensasi. Media </w:t>
+      </w:r>
+      <w:r>
+        <w:rPr>
+          <w:rFonts w:ascii="Times New Roman" w:hAnsi="Times New Roman" w:cs="Times New Roman"/>
+          <w:spacing w:val="3"/>
+          <w:sz w:val="24"/>
+          <w:szCs w:val="24"/>
+          <w:lang w:val="id-ID"/>
+        </w:rPr>
+        <w:t xml:space="preserve">pendingin yang digunakan pada kondensor </w:t>
+      </w:r>
+      <w:r>
+        <w:rPr>
+          <w:rFonts w:ascii="Times New Roman" w:hAnsi="Times New Roman" w:cs="Times New Roman"/>
+          <w:spacing w:val="2"/>
+          <w:sz w:val="24"/>
+          <w:szCs w:val="24"/>
+          <w:lang w:val="id-ID"/>
+        </w:rPr>
+        <w:lastRenderedPageBreak/>
+        <w:t xml:space="preserve">adalah air yang dialirkan melalui pipa </w:t>
+      </w:r>
+      <w:r>
+        <w:rPr>
+          <w:rFonts w:ascii="Times New Roman" w:hAnsi="Times New Roman" w:cs="Times New Roman"/>
+          <w:i/>
+          <w:iCs/>
+          <w:spacing w:val="2"/>
+          <w:sz w:val="24"/>
+          <w:szCs w:val="24"/>
+          <w:lang w:val="id-ID"/>
+        </w:rPr>
+        <w:t xml:space="preserve">inlet </w:t>
+      </w:r>
+      <w:r>
+        <w:rPr>
+          <w:rFonts w:ascii="Times New Roman" w:hAnsi="Times New Roman" w:cs="Times New Roman"/>
+          <w:spacing w:val="10"/>
+          <w:sz w:val="24"/>
+          <w:szCs w:val="24"/>
+          <w:lang w:val="id-ID"/>
+        </w:rPr>
+        <w:t xml:space="preserve">yang keluar dari hasil pembakaran tidak </w:t>
+      </w:r>
+      <w:r>
+        <w:rPr>
+          <w:rFonts w:ascii="Times New Roman" w:hAnsi="Times New Roman" w:cs="Times New Roman"/>
+          <w:spacing w:val="13"/>
+          <w:sz w:val="24"/>
+          <w:szCs w:val="24"/>
+          <w:lang w:val="id-ID"/>
+        </w:rPr>
+        <w:t xml:space="preserve">sempurna kemudian dialirkan melewati </w:t>
+      </w:r>
+      <w:r>
+        <w:rPr>
+          <w:rFonts w:ascii="Times New Roman" w:hAnsi="Times New Roman" w:cs="Times New Roman"/>
+          <w:spacing w:val="10"/>
+          <w:sz w:val="24"/>
+          <w:szCs w:val="24"/>
+          <w:lang w:val="id-ID"/>
+        </w:rPr>
+        <w:t xml:space="preserve">kondensor dan dikondensasikan menjadi </w:t>
+      </w:r>
+      <w:r>
+        <w:rPr>
+          <w:rFonts w:ascii="Times New Roman" w:hAnsi="Times New Roman" w:cs="Times New Roman"/>
+          <w:sz w:val="24"/>
+          <w:szCs w:val="24"/>
+          <w:lang w:val="id-ID"/>
+        </w:rPr>
+        <w:t>distilat asap</w:t>
+      </w:r>
+      <w:r>
+        <w:rPr>
+          <w:rFonts w:ascii="Times New Roman" w:hAnsi="Times New Roman" w:cs="Times New Roman"/>
+          <w:sz w:val="24"/>
+          <w:szCs w:val="24"/>
+        </w:rPr>
+        <w:t xml:space="preserve"> (dari jurnal lvm).</w:t>
+      </w:r>
+    </w:p>
+    <w:p>
+      <w:pPr>
+        <w:spacing w:line="480" w:lineRule="auto"/>
+        <w:jc w:val="both"/>
+        <w:rPr>
+          <w:rFonts w:ascii="Times New Roman" w:hAnsi="Times New Roman" w:cs="Times New Roman"/>
+          <w:sz w:val="24"/>
+          <w:szCs w:val="24"/>
+        </w:rPr>
+      </w:pPr>
+      <w:r>
+        <w:rPr>
+          <w:rFonts w:ascii="Times New Roman" w:hAnsi="Times New Roman" w:cs="Times New Roman"/>
+          <w:sz w:val="24"/>
+          <w:szCs w:val="24"/>
+        </w:rPr>
+        <w:t>Liquid Volatile Matter (LVM)</w:t>
+      </w:r>
+      <w:r>
+        <w:rPr>
+          <w:rFonts w:ascii="Times New Roman" w:hAnsi="Times New Roman" w:cs="Times New Roman"/>
+          <w:sz w:val="24"/>
+        </w:rPr>
+        <w:t xml:space="preserve">merupakan suatu hasil kondensasi atau pengembunan dari uap hasil pembakaran secara langsung maupun tidak langsung dari bahan-bahan yang banyak mengandung lignin, selulosa, hemiselulosa serta senyawa karbon lainnya. Bahan baku yang banyak digunakan antara lain berbagai macam jenis kayu, bongkol kelapa sawit, tempurung kelapa, sekam, ampas atau serbuk gergaji kayu dan </w:t>
+      </w:r>
+      <w:r>
+        <w:rPr>
+          <w:rFonts w:ascii="Times New Roman" w:hAnsi="Times New Roman" w:cs="Times New Roman"/>
+          <w:sz w:val="24"/>
+          <w:szCs w:val="24"/>
+        </w:rPr>
+        <w:t>lain sebagainya.</w:t>
+      </w:r>
+      <w:r>
+        <w:rPr>
+          <w:sz w:val="24"/>
+          <w:szCs w:val="24"/>
+        </w:rPr>
+        <w:t xml:space="preserve"> </w:t>
+      </w:r>
+      <w:r>
+        <w:rPr>
+          <w:rFonts w:ascii="Times New Roman" w:hAnsi="Times New Roman" w:cs="Times New Roman"/>
+          <w:sz w:val="24"/>
+          <w:szCs w:val="24"/>
+        </w:rPr>
+        <w:t>Selama pembakaran, komponen dari kayu akan mengalami pirolisa menghasilkan berbagai macam senyawa antara lain fenol, karbonil, asam, furan, alkohol, lakton, hidrokarbon, polisiklik aromatik dan lain sebagainya (dari jurnal garuda).</w:t>
+      </w:r>
+    </w:p>
+    <w:p>
+      <w:pPr>
+        <w:spacing w:line="480" w:lineRule="auto"/>
+        <w:jc w:val="both"/>
+        <w:rPr>
+          <w:rFonts w:ascii="Times New Roman" w:hAnsi="Times New Roman" w:cs="Times New Roman"/>
+          <w:sz w:val="24"/>
+          <w:szCs w:val="24"/>
+        </w:rPr>
+      </w:pPr>
+      <w:r>
+        <w:rPr>
+          <w:rFonts w:ascii="Times New Roman" w:hAnsi="Times New Roman" w:cs="Times New Roman"/>
+          <w:sz w:val="24"/>
+          <w:szCs w:val="24"/>
+        </w:rPr>
+        <w:t>Liquid Volatile Matter (LVM) merupakan asap cair yang dihasilkan dari kondensasi limbah organik yang mengandung lignoselulosa melalui reaktor pirolisis</w:t>
+      </w:r>
+      <w:proofErr w:type="gramStart"/>
+      <w:r>
+        <w:rPr>
+          <w:rFonts w:ascii="Times New Roman" w:hAnsi="Times New Roman" w:cs="Times New Roman"/>
+          <w:sz w:val="24"/>
+          <w:szCs w:val="24"/>
+        </w:rPr>
+        <w:t>. .</w:t>
+      </w:r>
+      <w:proofErr w:type="gramEnd"/>
+      <w:r>
+        <w:rPr>
+          <w:rFonts w:ascii="Times New Roman" w:hAnsi="Times New Roman" w:cs="Times New Roman"/>
+          <w:sz w:val="24"/>
+          <w:szCs w:val="24"/>
+        </w:rPr>
+        <w:t xml:space="preserve"> LVM memiliki nilai kalor lebih tinggi dibanding dengan bio-</w:t>
+      </w:r>
+      <w:proofErr w:type="gramStart"/>
+      <w:r>
+        <w:rPr>
+          <w:rFonts w:ascii="Times New Roman" w:hAnsi="Times New Roman" w:cs="Times New Roman"/>
+          <w:sz w:val="24"/>
+          <w:szCs w:val="24"/>
+        </w:rPr>
+        <w:t>coke ,</w:t>
+      </w:r>
+      <w:proofErr w:type="gramEnd"/>
+      <w:r>
+        <w:rPr>
+          <w:rFonts w:ascii="Times New Roman" w:hAnsi="Times New Roman" w:cs="Times New Roman"/>
+          <w:sz w:val="24"/>
+          <w:szCs w:val="24"/>
+        </w:rPr>
+        <w:t xml:space="preserve"> sehingga injeksi LVM dalam bio-coke diyakini mampu meningkatkan nilai kalor dari bio-coke.  (dari jurnal pak MJ ref 45 full). </w:t>
+      </w:r>
+    </w:p>
+    <w:p>
+      <w:pPr>
+        <w:spacing w:line="480" w:lineRule="auto"/>
+        <w:jc w:val="both"/>
+        <w:rPr>
+          <w:rFonts w:ascii="Times New Roman" w:hAnsi="Times New Roman" w:cs="Times New Roman"/>
+          <w:sz w:val="24"/>
+          <w:szCs w:val="24"/>
+        </w:rPr>
+      </w:pPr>
+    </w:p>
+    <w:p>
+      <w:pPr>
+        <w:spacing w:line="480" w:lineRule="auto"/>
+        <w:jc w:val="both"/>
+        <w:rPr>
+          <w:rFonts w:ascii="Times New Roman" w:hAnsi="Times New Roman" w:cs="Times New Roman"/>
+          <w:sz w:val="24"/>
+          <w:szCs w:val="24"/>
+        </w:rPr>
+      </w:pPr>
+    </w:p>
+    <w:p>
+      <w:pPr>
+        <w:pStyle w:val="ListParagraph"/>
+        <w:numPr>
+          <w:ilvl w:val="0"/>
+          <w:numId w:val="1"/>
+        </w:numPr>
+        <w:spacing w:line="480" w:lineRule="auto"/>
+        <w:jc w:val="both"/>
+        <w:rPr>
+          <w:rFonts w:ascii="Times New Roman" w:hAnsi="Times New Roman" w:cs="Times New Roman"/>
+          <w:sz w:val="24"/>
+          <w:szCs w:val="24"/>
+        </w:rPr>
+      </w:pPr>
+      <w:r>
+        <w:rPr>
+          <w:rFonts w:ascii="Times New Roman" w:hAnsi="Times New Roman" w:cs="Times New Roman"/>
+          <w:sz w:val="24"/>
+          <w:szCs w:val="24"/>
+        </w:rPr>
         <w:t>Pirolisis</w:t>
       </w:r>
     </w:p>
@@ -1556,7 +2359,16 @@
           <w:sz w:val="24"/>
           <w:szCs w:val="24"/>
         </w:rPr>
-        <w:t xml:space="preserve"> 2016). Pirolisis merupakan proses dekomposisi secara termal dari material organik tanpa keterlibatan oksigen di dalamnya. Proses ini mengakibatkan terjadinya pemutusan rantai senyawa kimia, sehingga akan dihasilkan senyawa yang baru, yang memiliki rantai ikatan lebih pendek (Pratiwi, 2015). </w:t>
+        <w:t xml:space="preserve"> 2016). Pirolisis merupakan proses dekomposisi secara termal dari material organik tanpa keterlibatan oksigen di dalamnya. Proses ini mengakibatkan terjadinya pemutusan rantai senyawa kimia, </w:t>
+      </w:r>
+      <w:r>
+        <w:rPr>
+          <w:rFonts w:ascii="Times New Roman" w:hAnsi="Times New Roman" w:cs="Times New Roman"/>
+          <w:sz w:val="24"/>
+          <w:szCs w:val="24"/>
+        </w:rPr>
+        <w:lastRenderedPageBreak/>
+        <w:t xml:space="preserve">sehingga akan dihasilkan senyawa yang baru, yang memiliki rantai ikatan lebih pendek (Pratiwi, 2015). </w:t>
       </w:r>
     </w:p>
     <w:p>
@@ -1731,25 +2543,33 @@
           <w:sz w:val="24"/>
           <w:szCs w:val="24"/>
         </w:rPr>
+        <w:t>tempurung kelapa sawit merupakan bahan baku briket dengan nilai kalor yang cukup tinggi. Pirolisis biomassa menghasilkan produk yang mengandung cairan, gas dan arang padat (</w:t>
+      </w:r>
+      <w:r>
+        <w:rPr>
+          <w:rFonts w:ascii="Times New Roman" w:hAnsi="Times New Roman" w:cs="Times New Roman"/>
+          <w:i/>
+          <w:sz w:val="24"/>
+          <w:szCs w:val="24"/>
+        </w:rPr>
+        <w:t>char</w:t>
+      </w:r>
+      <w:r>
+        <w:rPr>
+          <w:rFonts w:ascii="Times New Roman" w:hAnsi="Times New Roman" w:cs="Times New Roman"/>
+          <w:sz w:val="24"/>
+          <w:szCs w:val="24"/>
+        </w:rPr>
+        <w:t xml:space="preserve">). Produk utama hasil pirolisis biomass adalah produk cair dengan perolehan mencapai 75% dari umpan kering (kada air umpan kurang dari 10% berat). Perbandingan produk tersebut bergantung pada jenis umpan, temperatur pirolisis, laju pemanasan, dan waktu tinggal. Tetapi </w:t>
+      </w:r>
+      <w:r>
+        <w:rPr>
+          <w:rFonts w:ascii="Times New Roman" w:hAnsi="Times New Roman" w:cs="Times New Roman"/>
+          <w:sz w:val="24"/>
+          <w:szCs w:val="24"/>
+        </w:rPr>
         <w:lastRenderedPageBreak/>
-        <w:t>tempurung kelapa sawit merupakan bahan baku briket dengan nilai kalor yang cukup tinggi. Pirolisis biomassa menghasilkan produk yang mengandung cairan, gas dan arang padat (</w:t>
-      </w:r>
-      <w:r>
-        <w:rPr>
-          <w:rFonts w:ascii="Times New Roman" w:hAnsi="Times New Roman" w:cs="Times New Roman"/>
-          <w:i/>
-          <w:sz w:val="24"/>
-          <w:szCs w:val="24"/>
-        </w:rPr>
-        <w:t>char</w:t>
-      </w:r>
-      <w:r>
-        <w:rPr>
-          <w:rFonts w:ascii="Times New Roman" w:hAnsi="Times New Roman" w:cs="Times New Roman"/>
-          <w:sz w:val="24"/>
-          <w:szCs w:val="24"/>
-        </w:rPr>
-        <w:t xml:space="preserve">). Produk utama hasil pirolisis biomass adalah produk cair dengan perolehan mencapai 75% dari umpan kering (kada air umpan kurang dari 10% berat). Perbandingan produk tersebut bergantung pada jenis umpan, temperatur pirolisis, laju pemanasan, dan waktu tinggal. Tetapi pada umumnya terdiri atas 40–65%-w cairan organik, 10–20%-w char, 10–30%-w gas dan 5–15%-w air dengan basis umpan kering. Kebanyakan reaktor pirolisis membutuhkan umpan yang mengandung 5–15%-w air (Caturwati </w:t>
+        <w:t xml:space="preserve">pada umumnya terdiri atas 40–65%-w cairan organik, 10–20%-w char, 10–30%-w gas dan 5–15%-w air dengan basis umpan kering. Kebanyakan reaktor pirolisis membutuhkan umpan yang mengandung 5–15%-w air (Caturwati </w:t>
       </w:r>
       <w:r>
         <w:rPr>
@@ -3155,6 +3975,15 @@
       <w:contextualSpacing/>
     </w:pPr>
   </w:style>
+  <w:style w:type="character" w:customStyle="1" w:styleId="CharacterStyle1">
+    <w:name w:val="Character Style 1"/>
+    <w:uiPriority w:val="99"/>
+    <w:rsid w:val="00446B16"/>
+    <w:rPr>
+      <w:sz w:val="24"/>
+      <w:szCs w:val="24"/>
+    </w:rPr>
+  </w:style>
 </w:styles>
 </file>
 

</xml_diff>